<commit_message>
updated database assignment files
</commit_message>
<xml_diff>
--- a/Database/assignment1/Assumptions.docx
+++ b/Database/assignment1/Assumptions.docx
@@ -20,13 +20,37 @@
         </w:numPr>
       </w:pPr>
       <w:r>
-        <w:t xml:space="preserve">One Client has one </w:t>
-      </w:r>
-      <w:proofErr w:type="spellStart"/>
-      <w:r>
-        <w:t>NextOfKin</w:t>
-      </w:r>
-      <w:proofErr w:type="spellEnd"/>
+        <w:t>A c</w:t>
+      </w:r>
+      <w:r>
+        <w:t>lient has</w:t>
+      </w:r>
+      <w:r>
+        <w:t xml:space="preserve"> only</w:t>
+      </w:r>
+      <w:r>
+        <w:t xml:space="preserve"> one</w:t>
+      </w:r>
+      <w:r>
+        <w:t xml:space="preserve"> or more</w:t>
+      </w:r>
+      <w:bookmarkStart w:id="0" w:name="_GoBack"/>
+      <w:bookmarkEnd w:id="0"/>
+      <w:r>
+        <w:t xml:space="preserve"> n</w:t>
+      </w:r>
+      <w:r>
+        <w:t>ext o</w:t>
+      </w:r>
+      <w:r>
+        <w:t>f</w:t>
+      </w:r>
+      <w:r>
+        <w:t xml:space="preserve"> k</w:t>
+      </w:r>
+      <w:r>
+        <w:t>in</w:t>
+      </w:r>
     </w:p>
     <w:p>
       <w:pPr>
@@ -35,9 +59,21 @@
           <w:ilvl w:val="0"/>
           <w:numId w:val="1"/>
         </w:numPr>
-      </w:pPr>
-      <w:r>
-        <w:t>A Client can make multiple Payments</w:t>
+        <w:rPr>
+          <w:highlight w:val="yellow"/>
+        </w:rPr>
+      </w:pPr>
+      <w:r>
+        <w:rPr>
+          <w:highlight w:val="yellow"/>
+        </w:rPr>
+        <w:t>A client can make multiple p</w:t>
+      </w:r>
+      <w:r>
+        <w:rPr>
+          <w:highlight w:val="yellow"/>
+        </w:rPr>
+        <w:t>ayments</w:t>
       </w:r>
     </w:p>
     <w:p>
@@ -47,9 +83,400 @@
           <w:ilvl w:val="0"/>
           <w:numId w:val="1"/>
         </w:numPr>
-      </w:pPr>
-      <w:bookmarkStart w:id="0" w:name="_GoBack"/>
-      <w:bookmarkEnd w:id="0"/>
+        <w:rPr>
+          <w:highlight w:val="yellow"/>
+        </w:rPr>
+      </w:pPr>
+      <w:r>
+        <w:rPr>
+          <w:highlight w:val="yellow"/>
+        </w:rPr>
+        <w:t xml:space="preserve">To simplify different types of insurance and corresponding cost difference for normal client and senior client, </w:t>
+      </w:r>
+      <w:r>
+        <w:rPr>
+          <w:highlight w:val="yellow"/>
+        </w:rPr>
+        <w:t>t</w:t>
+      </w:r>
+      <w:r>
+        <w:rPr>
+          <w:highlight w:val="yellow"/>
+        </w:rPr>
+        <w:t xml:space="preserve">he </w:t>
+      </w:r>
+      <w:r>
+        <w:rPr>
+          <w:i/>
+          <w:highlight w:val="yellow"/>
+        </w:rPr>
+        <w:t>Type</w:t>
+      </w:r>
+      <w:r>
+        <w:rPr>
+          <w:highlight w:val="yellow"/>
+        </w:rPr>
+        <w:t xml:space="preserve"> attribute in </w:t>
+      </w:r>
+      <w:proofErr w:type="spellStart"/>
+      <w:r>
+        <w:rPr>
+          <w:i/>
+          <w:highlight w:val="yellow"/>
+        </w:rPr>
+        <w:t>InsuranceT</w:t>
+      </w:r>
+      <w:r>
+        <w:rPr>
+          <w:i/>
+          <w:highlight w:val="yellow"/>
+        </w:rPr>
+        <w:t>ype</w:t>
+      </w:r>
+      <w:proofErr w:type="spellEnd"/>
+      <w:r>
+        <w:rPr>
+          <w:highlight w:val="yellow"/>
+        </w:rPr>
+        <w:t xml:space="preserve"> entity</w:t>
+      </w:r>
+      <w:r>
+        <w:rPr>
+          <w:highlight w:val="yellow"/>
+        </w:rPr>
+        <w:t xml:space="preserve"> </w:t>
+      </w:r>
+      <w:r>
+        <w:rPr>
+          <w:highlight w:val="yellow"/>
+        </w:rPr>
+        <w:t>can have the following accepted values</w:t>
+      </w:r>
+      <w:r>
+        <w:rPr>
+          <w:highlight w:val="yellow"/>
+        </w:rPr>
+        <w:t>:</w:t>
+      </w:r>
+    </w:p>
+    <w:p>
+      <w:pPr>
+        <w:pStyle w:val="ListParagraph"/>
+        <w:numPr>
+          <w:ilvl w:val="1"/>
+          <w:numId w:val="1"/>
+        </w:numPr>
+        <w:rPr>
+          <w:highlight w:val="yellow"/>
+        </w:rPr>
+      </w:pPr>
+      <w:proofErr w:type="spellStart"/>
+      <w:r>
+        <w:rPr>
+          <w:highlight w:val="yellow"/>
+        </w:rPr>
+        <w:t>BudgetNormal</w:t>
+      </w:r>
+      <w:proofErr w:type="spellEnd"/>
+    </w:p>
+    <w:p>
+      <w:pPr>
+        <w:pStyle w:val="ListParagraph"/>
+        <w:numPr>
+          <w:ilvl w:val="1"/>
+          <w:numId w:val="1"/>
+        </w:numPr>
+        <w:rPr>
+          <w:highlight w:val="yellow"/>
+        </w:rPr>
+      </w:pPr>
+      <w:proofErr w:type="spellStart"/>
+      <w:r>
+        <w:rPr>
+          <w:highlight w:val="yellow"/>
+        </w:rPr>
+        <w:t>BudgetSenior</w:t>
+      </w:r>
+      <w:proofErr w:type="spellEnd"/>
+    </w:p>
+    <w:p>
+      <w:pPr>
+        <w:pStyle w:val="ListParagraph"/>
+        <w:numPr>
+          <w:ilvl w:val="1"/>
+          <w:numId w:val="1"/>
+        </w:numPr>
+        <w:rPr>
+          <w:highlight w:val="yellow"/>
+        </w:rPr>
+      </w:pPr>
+      <w:proofErr w:type="spellStart"/>
+      <w:r>
+        <w:rPr>
+          <w:highlight w:val="yellow"/>
+        </w:rPr>
+        <w:t>FullCoverHealthNormal</w:t>
+      </w:r>
+      <w:proofErr w:type="spellEnd"/>
+    </w:p>
+    <w:p>
+      <w:pPr>
+        <w:pStyle w:val="ListParagraph"/>
+        <w:numPr>
+          <w:ilvl w:val="1"/>
+          <w:numId w:val="1"/>
+        </w:numPr>
+        <w:rPr>
+          <w:highlight w:val="yellow"/>
+        </w:rPr>
+      </w:pPr>
+      <w:proofErr w:type="spellStart"/>
+      <w:r>
+        <w:rPr>
+          <w:highlight w:val="yellow"/>
+        </w:rPr>
+        <w:t>FullCoverHealthSenior</w:t>
+      </w:r>
+      <w:proofErr w:type="spellEnd"/>
+    </w:p>
+    <w:p>
+      <w:pPr>
+        <w:pStyle w:val="ListParagraph"/>
+        <w:numPr>
+          <w:ilvl w:val="1"/>
+          <w:numId w:val="1"/>
+        </w:numPr>
+        <w:rPr>
+          <w:highlight w:val="yellow"/>
+        </w:rPr>
+      </w:pPr>
+      <w:proofErr w:type="spellStart"/>
+      <w:r>
+        <w:rPr>
+          <w:highlight w:val="yellow"/>
+        </w:rPr>
+        <w:t>ExtraPlusHealthNormal</w:t>
+      </w:r>
+      <w:proofErr w:type="spellEnd"/>
+    </w:p>
+    <w:p>
+      <w:pPr>
+        <w:pStyle w:val="ListParagraph"/>
+        <w:numPr>
+          <w:ilvl w:val="1"/>
+          <w:numId w:val="1"/>
+        </w:numPr>
+        <w:rPr>
+          <w:highlight w:val="yellow"/>
+        </w:rPr>
+      </w:pPr>
+      <w:proofErr w:type="spellStart"/>
+      <w:r>
+        <w:rPr>
+          <w:highlight w:val="yellow"/>
+        </w:rPr>
+        <w:t>ExtraPlusHealthSenior</w:t>
+      </w:r>
+      <w:proofErr w:type="spellEnd"/>
+    </w:p>
+    <w:p>
+      <w:pPr>
+        <w:pStyle w:val="ListParagraph"/>
+        <w:numPr>
+          <w:ilvl w:val="0"/>
+          <w:numId w:val="1"/>
+        </w:numPr>
+        <w:rPr>
+          <w:highlight w:val="yellow"/>
+        </w:rPr>
+      </w:pPr>
+      <w:r>
+        <w:rPr>
+          <w:highlight w:val="yellow"/>
+        </w:rPr>
+        <w:t>Client’s date of birth determines whether he/she is eligible for Normal or Senior insurance types</w:t>
+      </w:r>
+    </w:p>
+    <w:p>
+      <w:pPr>
+        <w:pStyle w:val="ListParagraph"/>
+        <w:numPr>
+          <w:ilvl w:val="0"/>
+          <w:numId w:val="1"/>
+        </w:numPr>
+        <w:rPr>
+          <w:highlight w:val="yellow"/>
+        </w:rPr>
+      </w:pPr>
+      <w:r>
+        <w:rPr>
+          <w:highlight w:val="yellow"/>
+        </w:rPr>
+        <w:t xml:space="preserve">For some clients, home address and postal address will be different. </w:t>
+      </w:r>
+      <w:proofErr w:type="spellStart"/>
+      <w:r>
+        <w:rPr>
+          <w:i/>
+          <w:highlight w:val="yellow"/>
+        </w:rPr>
+        <w:t>ClientAddress</w:t>
+      </w:r>
+      <w:proofErr w:type="spellEnd"/>
+      <w:r>
+        <w:rPr>
+          <w:highlight w:val="yellow"/>
+        </w:rPr>
+        <w:t xml:space="preserve"> entity is used to store addresses. </w:t>
+      </w:r>
+      <w:proofErr w:type="spellStart"/>
+      <w:r>
+        <w:rPr>
+          <w:i/>
+          <w:highlight w:val="yellow"/>
+        </w:rPr>
+        <w:t>ClientAddress</w:t>
+      </w:r>
+      <w:proofErr w:type="spellEnd"/>
+      <w:r>
+        <w:rPr>
+          <w:highlight w:val="yellow"/>
+        </w:rPr>
+        <w:t xml:space="preserve"> entity has an attribute </w:t>
+      </w:r>
+      <w:proofErr w:type="spellStart"/>
+      <w:r>
+        <w:rPr>
+          <w:i/>
+          <w:highlight w:val="yellow"/>
+        </w:rPr>
+        <w:t>Ad</w:t>
+      </w:r>
+      <w:r>
+        <w:rPr>
+          <w:i/>
+          <w:highlight w:val="yellow"/>
+        </w:rPr>
+        <w:t>dressType</w:t>
+      </w:r>
+      <w:proofErr w:type="spellEnd"/>
+      <w:r>
+        <w:rPr>
+          <w:highlight w:val="yellow"/>
+        </w:rPr>
+        <w:t>, which has acceptable values</w:t>
+      </w:r>
+      <w:r>
+        <w:rPr>
+          <w:highlight w:val="yellow"/>
+        </w:rPr>
+        <w:t xml:space="preserve"> of “</w:t>
+      </w:r>
+      <w:r>
+        <w:rPr>
+          <w:i/>
+          <w:highlight w:val="yellow"/>
+        </w:rPr>
+        <w:t>Home</w:t>
+      </w:r>
+      <w:r>
+        <w:rPr>
+          <w:highlight w:val="yellow"/>
+        </w:rPr>
+        <w:t>” for home address, “</w:t>
+      </w:r>
+      <w:r>
+        <w:rPr>
+          <w:i/>
+          <w:highlight w:val="yellow"/>
+        </w:rPr>
+        <w:t>Postal</w:t>
+      </w:r>
+      <w:r>
+        <w:rPr>
+          <w:highlight w:val="yellow"/>
+        </w:rPr>
+        <w:t>” for postal address and “</w:t>
+      </w:r>
+      <w:r>
+        <w:rPr>
+          <w:i/>
+          <w:highlight w:val="yellow"/>
+        </w:rPr>
+        <w:t>Both</w:t>
+      </w:r>
+      <w:r>
+        <w:rPr>
+          <w:highlight w:val="yellow"/>
+        </w:rPr>
+        <w:t>” which indicates ho</w:t>
+      </w:r>
+      <w:r>
+        <w:rPr>
+          <w:highlight w:val="yellow"/>
+        </w:rPr>
+        <w:t>me address and postal address are</w:t>
+      </w:r>
+      <w:r>
+        <w:rPr>
+          <w:highlight w:val="yellow"/>
+        </w:rPr>
+        <w:t xml:space="preserve"> </w:t>
+      </w:r>
+      <w:r>
+        <w:rPr>
+          <w:highlight w:val="yellow"/>
+        </w:rPr>
+        <w:t xml:space="preserve">one and </w:t>
+      </w:r>
+      <w:r>
+        <w:rPr>
+          <w:highlight w:val="yellow"/>
+        </w:rPr>
+        <w:t>same</w:t>
+      </w:r>
+      <w:r>
+        <w:rPr>
+          <w:highlight w:val="yellow"/>
+        </w:rPr>
+        <w:t>.</w:t>
+      </w:r>
+    </w:p>
+    <w:p>
+      <w:pPr>
+        <w:pStyle w:val="ListParagraph"/>
+        <w:numPr>
+          <w:ilvl w:val="0"/>
+          <w:numId w:val="1"/>
+        </w:numPr>
+      </w:pPr>
+      <w:r>
+        <w:t>CHI has more than one Gym</w:t>
+      </w:r>
+    </w:p>
+    <w:p>
+      <w:pPr>
+        <w:pStyle w:val="ListParagraph"/>
+        <w:numPr>
+          <w:ilvl w:val="0"/>
+          <w:numId w:val="1"/>
+        </w:numPr>
+      </w:pPr>
+      <w:r>
+        <w:t xml:space="preserve">One payment will </w:t>
+      </w:r>
+      <w:r>
+        <w:t xml:space="preserve">be </w:t>
+      </w:r>
+      <w:r>
+        <w:t>handled by just one staff</w:t>
+      </w:r>
+      <w:r>
+        <w:t xml:space="preserve"> to ensure responsibility</w:t>
+      </w:r>
+      <w:r>
+        <w:t xml:space="preserve"> of financial transaction</w:t>
+      </w:r>
     </w:p>
     <w:sectPr>
       <w:pgSz w:w="11900" w:h="16840"/>
@@ -79,7 +506,7 @@
         <w:rFonts w:hint="default"/>
       </w:rPr>
     </w:lvl>
-    <w:lvl w:ilvl="1" w:tplc="0C090019" w:tentative="1">
+    <w:lvl w:ilvl="1" w:tplc="0C090019">
       <w:start w:val="1"/>
       <w:numFmt w:val="lowerLetter"/>
       <w:lvlText w:val="%2."/>

</xml_diff>